<commit_message>
ikinci paragraf eklendi & Added second parag.
</commit_message>
<xml_diff>
--- a/GitDersNotları.docx.docx
+++ b/GitDersNotları.docx.docx
@@ -4,15 +4,30 @@
   <w:body>
     <w:p>
       <w:pPr>
-        <w:pStyle w:val="Balk1"/>
+        <w:rPr>
+          <w:b/>
+        </w:rPr>
       </w:pPr>
       <w:r>
+        <w:rPr>
+          <w:b/>
+        </w:rPr>
         <w:t>Git Dersi Çalışmaları</w:t>
       </w:r>
     </w:p>
     <w:p>
       <w:r>
         <w:t>Belgemin ilk paragrafı</w:t>
+      </w:r>
+    </w:p>
+    <w:p>
+      <w:r>
+        <w:t>İkinci paragrafı</w:t>
+      </w:r>
+    </w:p>
+    <w:p>
+      <w:r>
+        <w:t>Üçüncü paragrafı</w:t>
       </w:r>
     </w:p>
     <w:sectPr>

</xml_diff>

<commit_message>
Baba ve oğulun hikayesi eklendi & Added third parag.
</commit_message>
<xml_diff>
--- a/GitDersNotları.docx.docx
+++ b/GitDersNotları.docx.docx
@@ -28,6 +28,19 @@
     <w:p>
       <w:r>
         <w:t>Üçüncü paragrafı</w:t>
+      </w:r>
+    </w:p>
+    <w:p>
+      <w:pPr>
+        <w:rPr>
+          <w:i/>
+        </w:rPr>
+      </w:pPr>
+      <w:r>
+        <w:rPr>
+          <w:i/>
+        </w:rPr>
+        <w:t>-Baba ve oğulun hikayesi.Burada bize verilen görev hikayenin bu kısmını tamamlamak.</w:t>
       </w:r>
     </w:p>
     <w:sectPr>

</xml_diff>